<commit_message>
report update up to week3
</commit_message>
<xml_diff>
--- a/report/이니로-Im_Brute-week1-활동보고서.docx
+++ b/report/이니로-Im_Brute-week1-활동보고서.docx
@@ -625,6 +625,60 @@
                 <w:rFonts w:asciiTheme="minorEastAsia" w:hAnsiTheme="minorEastAsia"/>
               </w:rPr>
             </w:pPr>
+            <w:r>
+              <w:rPr>
+                <w:rFonts w:asciiTheme="minorEastAsia" w:hAnsiTheme="minorEastAsia"/>
+                <w:noProof/>
+              </w:rPr>
+              <w:drawing>
+                <wp:inline distT="0" distB="0" distL="0" distR="0" wp14:anchorId="140983B3" wp14:editId="52A4BAFA">
+                  <wp:extent cx="4442460" cy="2423795"/>
+                  <wp:effectExtent l="0" t="0" r="0" b="0"/>
+                  <wp:docPr id="1" name="그림 1"/>
+                  <wp:cNvGraphicFramePr>
+                    <a:graphicFrameLocks xmlns:a="http://schemas.openxmlformats.org/drawingml/2006/main" noChangeAspect="1"/>
+                  </wp:cNvGraphicFramePr>
+                  <a:graphic xmlns:a="http://schemas.openxmlformats.org/drawingml/2006/main">
+                    <a:graphicData uri="http://schemas.openxmlformats.org/drawingml/2006/picture">
+                      <pic:pic xmlns:pic="http://schemas.openxmlformats.org/drawingml/2006/picture">
+                        <pic:nvPicPr>
+                          <pic:cNvPr id="0" name="Picture 2"/>
+                          <pic:cNvPicPr>
+                            <a:picLocks noChangeAspect="1" noChangeArrowheads="1"/>
+                          </pic:cNvPicPr>
+                        </pic:nvPicPr>
+                        <pic:blipFill>
+                          <a:blip r:embed="rId8" cstate="print">
+                            <a:extLst>
+                              <a:ext uri="{28A0092B-C50C-407E-A947-70E740481C1C}">
+                                <a14:useLocalDpi xmlns:a14="http://schemas.microsoft.com/office/drawing/2010/main" val="0"/>
+                              </a:ext>
+                            </a:extLst>
+                          </a:blip>
+                          <a:srcRect/>
+                          <a:stretch>
+                            <a:fillRect/>
+                          </a:stretch>
+                        </pic:blipFill>
+                        <pic:spPr bwMode="auto">
+                          <a:xfrm>
+                            <a:off x="0" y="0"/>
+                            <a:ext cx="4442460" cy="2423795"/>
+                          </a:xfrm>
+                          <a:prstGeom prst="rect">
+                            <a:avLst/>
+                          </a:prstGeom>
+                          <a:noFill/>
+                          <a:ln>
+                            <a:noFill/>
+                          </a:ln>
+                        </pic:spPr>
+                      </pic:pic>
+                    </a:graphicData>
+                  </a:graphic>
+                </wp:inline>
+              </w:drawing>
+            </w:r>
           </w:p>
           <w:p>
             <w:pPr>
@@ -1018,6 +1072,7 @@
                       <w:sz w:val="18"/>
                       <w:szCs w:val="18"/>
                     </w:rPr>
+                    <w:lastRenderedPageBreak/>
                     <w:t>categ</w:t>
                   </w:r>
                   <w:proofErr w:type="spellEnd"/>
@@ -1134,7 +1189,7 @@
                       <w:szCs w:val="18"/>
                     </w:rPr>
                   </w:pPr>
-                  <w:hyperlink r:id="rId8" w:history="1">
+                  <w:hyperlink r:id="rId9" w:history="1">
                     <w:r>
                       <w:rPr>
                         <w:rFonts w:ascii="Segoe UI" w:eastAsia="Times New Roman" w:hAnsi="Segoe UI" w:cs="Segoe UI"/>
@@ -1215,7 +1270,7 @@
                       <w:szCs w:val="18"/>
                     </w:rPr>
                   </w:pPr>
-                  <w:hyperlink r:id="rId9" w:history="1">
+                  <w:hyperlink r:id="rId10" w:history="1">
                     <w:r>
                       <w:rPr>
                         <w:rFonts w:ascii="Segoe UI" w:eastAsia="Times New Roman" w:hAnsi="Segoe UI" w:cs="Segoe UI"/>
@@ -1298,7 +1353,7 @@
                       <w:szCs w:val="18"/>
                     </w:rPr>
                   </w:pPr>
-                  <w:hyperlink r:id="rId10" w:history="1">
+                  <w:hyperlink r:id="rId11" w:history="1">
                     <w:r>
                       <w:rPr>
                         <w:rFonts w:ascii="Segoe UI" w:eastAsia="Times New Roman" w:hAnsi="Segoe UI" w:cs="Segoe UI"/>
@@ -1341,7 +1396,6 @@
                 <w:sz w:val="36"/>
                 <w:szCs w:val="36"/>
               </w:rPr>
-              <w:lastRenderedPageBreak/>
               <w:t>team</w:t>
             </w:r>
           </w:p>
@@ -1431,7 +1485,7 @@
                 <w:szCs w:val="18"/>
               </w:rPr>
             </w:pPr>
-            <w:hyperlink r:id="rId11" w:history="1">
+            <w:hyperlink r:id="rId12" w:history="1">
               <w:proofErr w:type="spellStart"/>
               <w:r>
                 <w:rPr>
@@ -1635,7 +1689,7 @@
                 <w:szCs w:val="18"/>
               </w:rPr>
             </w:pPr>
-            <w:hyperlink r:id="rId12" w:history="1">
+            <w:hyperlink r:id="rId13" w:history="1">
               <w:r>
                 <w:rPr>
                   <w:rFonts w:ascii="Segoe UI" w:eastAsia="Times New Roman" w:hAnsi="Segoe UI" w:cs="Segoe UI"/>
@@ -1887,7 +1941,7 @@
                 <w:szCs w:val="18"/>
               </w:rPr>
             </w:pPr>
-            <w:hyperlink r:id="rId13" w:history="1">
+            <w:hyperlink r:id="rId14" w:history="1">
               <w:r>
                 <w:rPr>
                   <w:rFonts w:ascii="Segoe UI" w:eastAsia="Times New Roman" w:hAnsi="Segoe UI" w:cs="Segoe UI"/>
@@ -4534,6 +4588,7 @@
                       <w:sz w:val="18"/>
                       <w:szCs w:val="18"/>
                     </w:rPr>
+                    <w:lastRenderedPageBreak/>
                     <w:t>2021-05-24</w:t>
                   </w:r>
                 </w:p>
@@ -5019,7 +5074,7 @@
                 <w:szCs w:val="18"/>
               </w:rPr>
             </w:pPr>
-            <w:hyperlink r:id="rId14" w:history="1">
+            <w:hyperlink r:id="rId15" w:history="1">
               <w:r>
                 <w:rPr>
                   <w:rStyle w:val="ab"/>

</xml_diff>